<commit_message>
Testing out flextable. Not close to being done yet.
</commit_message>
<xml_diff>
--- a/scripts/markdown/word-ref-style.docx
+++ b/scripts/markdown/word-ref-style.docx
@@ -353,66 +353,920 @@
         <w:pStyle w:val="BodyText"/>
       </w:pPr>
     </w:p>
-    <w:p>
-      <w:pPr>
-        <w:pStyle w:val="BodyText"/>
-        <w:keepNext/>
-      </w:pPr>
-      <w:r>
-        <w:rPr>
-          <w:noProof/>
-        </w:rPr>
-        <w:lastRenderedPageBreak/>
-        <w:drawing>
-          <wp:inline distT="0" distB="0" distL="0" distR="0" wp14:anchorId="67F6F397" wp14:editId="0899468D">
-            <wp:extent cx="5943600" cy="4545330"/>
-            <wp:effectExtent l="0" t="0" r="0" b="7620"/>
-            <wp:docPr id="1" name="Picture 1"/>
-            <wp:cNvGraphicFramePr>
-              <a:graphicFrameLocks xmlns:a="http://schemas.openxmlformats.org/drawingml/2006/main" noChangeAspect="1"/>
-            </wp:cNvGraphicFramePr>
-            <a:graphic xmlns:a="http://schemas.openxmlformats.org/drawingml/2006/main">
-              <a:graphicData uri="http://schemas.openxmlformats.org/drawingml/2006/picture">
-                <pic:pic xmlns:pic="http://schemas.openxmlformats.org/drawingml/2006/picture">
-                  <pic:nvPicPr>
-                    <pic:cNvPr id="0" name="Picture 1"/>
-                    <pic:cNvPicPr>
-                      <a:picLocks noChangeAspect="1" noChangeArrowheads="1"/>
-                    </pic:cNvPicPr>
-                  </pic:nvPicPr>
-                  <pic:blipFill>
-                    <a:blip r:embed="rId9">
-                      <a:extLst>
-                        <a:ext uri="{28A0092B-C50C-407E-A947-70E740481C1C}">
-                          <a14:useLocalDpi xmlns:a14="http://schemas.microsoft.com/office/drawing/2010/main" val="0"/>
-                        </a:ext>
-                      </a:extLst>
-                    </a:blip>
-                    <a:srcRect/>
-                    <a:stretch>
-                      <a:fillRect/>
-                    </a:stretch>
-                  </pic:blipFill>
-                  <pic:spPr bwMode="auto">
-                    <a:xfrm>
-                      <a:off x="0" y="0"/>
-                      <a:ext cx="5943600" cy="4545330"/>
-                    </a:xfrm>
-                    <a:prstGeom prst="rect">
-                      <a:avLst/>
-                    </a:prstGeom>
-                    <a:noFill/>
-                    <a:ln>
-                      <a:noFill/>
-                    </a:ln>
-                  </pic:spPr>
-                </pic:pic>
-              </a:graphicData>
-            </a:graphic>
-          </wp:inline>
-        </w:drawing>
-      </w:r>
-    </w:p>
+    <w:tbl>
+      <w:tblPr>
+        <w:tblStyle w:val="TableGridLight"/>
+        <w:tblW w:w="0" w:type="auto"/>
+        <w:tblLook w:val="0020" w:firstRow="1" w:lastRow="0" w:firstColumn="0" w:lastColumn="0" w:noHBand="0" w:noVBand="0"/>
+      </w:tblPr>
+      <w:tblGrid>
+        <w:gridCol w:w="816"/>
+        <w:gridCol w:w="559"/>
+      </w:tblGrid>
+      <w:tr>
+        <w:tc>
+          <w:tcPr>
+            <w:tcW w:w="0" w:type="auto"/>
+          </w:tcPr>
+          <w:p>
+            <w:pPr>
+              <w:pStyle w:val="Compact"/>
+              <w:jc w:val="right"/>
+            </w:pPr>
+            <w:r>
+              <w:t>speed</w:t>
+            </w:r>
+          </w:p>
+        </w:tc>
+        <w:tc>
+          <w:tcPr>
+            <w:tcW w:w="0" w:type="auto"/>
+          </w:tcPr>
+          <w:p>
+            <w:pPr>
+              <w:pStyle w:val="Compact"/>
+              <w:jc w:val="right"/>
+            </w:pPr>
+            <w:proofErr w:type="spellStart"/>
+            <w:r>
+              <w:t>dist</w:t>
+            </w:r>
+            <w:proofErr w:type="spellEnd"/>
+          </w:p>
+        </w:tc>
+      </w:tr>
+      <w:tr>
+        <w:tc>
+          <w:tcPr>
+            <w:tcW w:w="0" w:type="auto"/>
+          </w:tcPr>
+          <w:p>
+            <w:pPr>
+              <w:pStyle w:val="Compact"/>
+              <w:jc w:val="right"/>
+            </w:pPr>
+            <w:r>
+              <w:t>4</w:t>
+            </w:r>
+          </w:p>
+        </w:tc>
+        <w:tc>
+          <w:tcPr>
+            <w:tcW w:w="0" w:type="auto"/>
+          </w:tcPr>
+          <w:p>
+            <w:pPr>
+              <w:pStyle w:val="Compact"/>
+              <w:jc w:val="right"/>
+            </w:pPr>
+            <w:r>
+              <w:t>2</w:t>
+            </w:r>
+          </w:p>
+        </w:tc>
+      </w:tr>
+      <w:tr>
+        <w:tc>
+          <w:tcPr>
+            <w:tcW w:w="0" w:type="auto"/>
+          </w:tcPr>
+          <w:p>
+            <w:pPr>
+              <w:pStyle w:val="Compact"/>
+              <w:jc w:val="right"/>
+            </w:pPr>
+            <w:r>
+              <w:t>4</w:t>
+            </w:r>
+          </w:p>
+        </w:tc>
+        <w:tc>
+          <w:tcPr>
+            <w:tcW w:w="0" w:type="auto"/>
+          </w:tcPr>
+          <w:p>
+            <w:pPr>
+              <w:pStyle w:val="Compact"/>
+              <w:jc w:val="right"/>
+            </w:pPr>
+            <w:r>
+              <w:t>10</w:t>
+            </w:r>
+          </w:p>
+        </w:tc>
+      </w:tr>
+      <w:tr>
+        <w:tc>
+          <w:tcPr>
+            <w:tcW w:w="0" w:type="auto"/>
+          </w:tcPr>
+          <w:p>
+            <w:pPr>
+              <w:pStyle w:val="Compact"/>
+              <w:jc w:val="right"/>
+            </w:pPr>
+            <w:r>
+              <w:t>7</w:t>
+            </w:r>
+          </w:p>
+        </w:tc>
+        <w:tc>
+          <w:tcPr>
+            <w:tcW w:w="0" w:type="auto"/>
+          </w:tcPr>
+          <w:p>
+            <w:pPr>
+              <w:pStyle w:val="Compact"/>
+              <w:jc w:val="right"/>
+            </w:pPr>
+            <w:r>
+              <w:t>4</w:t>
+            </w:r>
+          </w:p>
+        </w:tc>
+      </w:tr>
+      <w:tr>
+        <w:tc>
+          <w:tcPr>
+            <w:tcW w:w="0" w:type="auto"/>
+          </w:tcPr>
+          <w:p>
+            <w:pPr>
+              <w:pStyle w:val="Compact"/>
+              <w:jc w:val="right"/>
+            </w:pPr>
+            <w:r>
+              <w:t>7</w:t>
+            </w:r>
+          </w:p>
+        </w:tc>
+        <w:tc>
+          <w:tcPr>
+            <w:tcW w:w="0" w:type="auto"/>
+          </w:tcPr>
+          <w:p>
+            <w:pPr>
+              <w:pStyle w:val="Compact"/>
+              <w:jc w:val="right"/>
+            </w:pPr>
+            <w:r>
+              <w:t>22</w:t>
+            </w:r>
+          </w:p>
+        </w:tc>
+      </w:tr>
+      <w:tr>
+        <w:tc>
+          <w:tcPr>
+            <w:tcW w:w="0" w:type="auto"/>
+          </w:tcPr>
+          <w:p>
+            <w:pPr>
+              <w:pStyle w:val="Compact"/>
+              <w:jc w:val="right"/>
+            </w:pPr>
+            <w:r>
+              <w:t>8</w:t>
+            </w:r>
+          </w:p>
+        </w:tc>
+        <w:tc>
+          <w:tcPr>
+            <w:tcW w:w="0" w:type="auto"/>
+          </w:tcPr>
+          <w:p>
+            <w:pPr>
+              <w:pStyle w:val="Compact"/>
+              <w:jc w:val="right"/>
+            </w:pPr>
+            <w:r>
+              <w:t>16</w:t>
+            </w:r>
+          </w:p>
+        </w:tc>
+      </w:tr>
+      <w:tr>
+        <w:tc>
+          <w:tcPr>
+            <w:tcW w:w="0" w:type="auto"/>
+          </w:tcPr>
+          <w:p>
+            <w:pPr>
+              <w:pStyle w:val="Compact"/>
+              <w:jc w:val="right"/>
+            </w:pPr>
+            <w:r>
+              <w:t>9</w:t>
+            </w:r>
+          </w:p>
+        </w:tc>
+        <w:tc>
+          <w:tcPr>
+            <w:tcW w:w="0" w:type="auto"/>
+          </w:tcPr>
+          <w:p>
+            <w:pPr>
+              <w:pStyle w:val="Compact"/>
+              <w:jc w:val="right"/>
+            </w:pPr>
+            <w:r>
+              <w:t>10</w:t>
+            </w:r>
+          </w:p>
+        </w:tc>
+      </w:tr>
+      <w:tr>
+        <w:tc>
+          <w:tcPr>
+            <w:tcW w:w="0" w:type="auto"/>
+          </w:tcPr>
+          <w:p>
+            <w:pPr>
+              <w:pStyle w:val="Compact"/>
+              <w:jc w:val="right"/>
+            </w:pPr>
+            <w:r>
+              <w:t>10</w:t>
+            </w:r>
+          </w:p>
+        </w:tc>
+        <w:tc>
+          <w:tcPr>
+            <w:tcW w:w="0" w:type="auto"/>
+          </w:tcPr>
+          <w:p>
+            <w:pPr>
+              <w:pStyle w:val="Compact"/>
+              <w:jc w:val="right"/>
+            </w:pPr>
+            <w:r>
+              <w:t>18</w:t>
+            </w:r>
+          </w:p>
+        </w:tc>
+      </w:tr>
+      <w:tr>
+        <w:tc>
+          <w:tcPr>
+            <w:tcW w:w="0" w:type="auto"/>
+          </w:tcPr>
+          <w:p>
+            <w:pPr>
+              <w:pStyle w:val="Compact"/>
+              <w:jc w:val="right"/>
+            </w:pPr>
+            <w:r>
+              <w:t>10</w:t>
+            </w:r>
+          </w:p>
+        </w:tc>
+        <w:tc>
+          <w:tcPr>
+            <w:tcW w:w="0" w:type="auto"/>
+          </w:tcPr>
+          <w:p>
+            <w:pPr>
+              <w:pStyle w:val="Compact"/>
+              <w:jc w:val="right"/>
+            </w:pPr>
+            <w:r>
+              <w:t>26</w:t>
+            </w:r>
+          </w:p>
+        </w:tc>
+      </w:tr>
+      <w:tr>
+        <w:tc>
+          <w:tcPr>
+            <w:tcW w:w="0" w:type="auto"/>
+          </w:tcPr>
+          <w:p>
+            <w:pPr>
+              <w:pStyle w:val="Compact"/>
+              <w:jc w:val="right"/>
+            </w:pPr>
+            <w:r>
+              <w:t>10</w:t>
+            </w:r>
+          </w:p>
+        </w:tc>
+        <w:tc>
+          <w:tcPr>
+            <w:tcW w:w="0" w:type="auto"/>
+          </w:tcPr>
+          <w:p>
+            <w:pPr>
+              <w:pStyle w:val="Compact"/>
+              <w:jc w:val="right"/>
+            </w:pPr>
+            <w:r>
+              <w:t>34</w:t>
+            </w:r>
+          </w:p>
+        </w:tc>
+      </w:tr>
+      <w:tr>
+        <w:tc>
+          <w:tcPr>
+            <w:tcW w:w="0" w:type="auto"/>
+          </w:tcPr>
+          <w:p>
+            <w:pPr>
+              <w:pStyle w:val="Compact"/>
+              <w:jc w:val="right"/>
+            </w:pPr>
+            <w:r>
+              <w:t>11</w:t>
+            </w:r>
+          </w:p>
+        </w:tc>
+        <w:tc>
+          <w:tcPr>
+            <w:tcW w:w="0" w:type="auto"/>
+          </w:tcPr>
+          <w:p>
+            <w:pPr>
+              <w:pStyle w:val="Compact"/>
+              <w:jc w:val="right"/>
+            </w:pPr>
+            <w:r>
+              <w:t>17</w:t>
+            </w:r>
+          </w:p>
+        </w:tc>
+      </w:tr>
+      <w:tr>
+        <w:tc>
+          <w:tcPr>
+            <w:tcW w:w="0" w:type="auto"/>
+          </w:tcPr>
+          <w:p>
+            <w:pPr>
+              <w:pStyle w:val="Compact"/>
+              <w:jc w:val="right"/>
+            </w:pPr>
+            <w:r>
+              <w:t>11</w:t>
+            </w:r>
+          </w:p>
+        </w:tc>
+        <w:tc>
+          <w:tcPr>
+            <w:tcW w:w="0" w:type="auto"/>
+          </w:tcPr>
+          <w:p>
+            <w:pPr>
+              <w:pStyle w:val="Compact"/>
+              <w:jc w:val="right"/>
+            </w:pPr>
+            <w:r>
+              <w:t>28</w:t>
+            </w:r>
+          </w:p>
+        </w:tc>
+      </w:tr>
+      <w:tr>
+        <w:tc>
+          <w:tcPr>
+            <w:tcW w:w="0" w:type="auto"/>
+          </w:tcPr>
+          <w:p>
+            <w:pPr>
+              <w:pStyle w:val="Compact"/>
+              <w:jc w:val="right"/>
+            </w:pPr>
+            <w:r>
+              <w:t>12</w:t>
+            </w:r>
+          </w:p>
+        </w:tc>
+        <w:tc>
+          <w:tcPr>
+            <w:tcW w:w="0" w:type="auto"/>
+          </w:tcPr>
+          <w:p>
+            <w:pPr>
+              <w:pStyle w:val="Compact"/>
+              <w:jc w:val="right"/>
+            </w:pPr>
+            <w:r>
+              <w:t>14</w:t>
+            </w:r>
+          </w:p>
+        </w:tc>
+      </w:tr>
+      <w:tr>
+        <w:tc>
+          <w:tcPr>
+            <w:tcW w:w="0" w:type="auto"/>
+          </w:tcPr>
+          <w:p>
+            <w:pPr>
+              <w:pStyle w:val="Compact"/>
+              <w:jc w:val="right"/>
+            </w:pPr>
+            <w:r>
+              <w:t>12</w:t>
+            </w:r>
+          </w:p>
+        </w:tc>
+        <w:tc>
+          <w:tcPr>
+            <w:tcW w:w="0" w:type="auto"/>
+          </w:tcPr>
+          <w:p>
+            <w:pPr>
+              <w:pStyle w:val="Compact"/>
+              <w:jc w:val="right"/>
+            </w:pPr>
+            <w:r>
+              <w:t>20</w:t>
+            </w:r>
+          </w:p>
+        </w:tc>
+      </w:tr>
+      <w:tr>
+        <w:tc>
+          <w:tcPr>
+            <w:tcW w:w="0" w:type="auto"/>
+          </w:tcPr>
+          <w:p>
+            <w:pPr>
+              <w:pStyle w:val="Compact"/>
+              <w:jc w:val="right"/>
+            </w:pPr>
+            <w:r>
+              <w:t>12</w:t>
+            </w:r>
+          </w:p>
+        </w:tc>
+        <w:tc>
+          <w:tcPr>
+            <w:tcW w:w="0" w:type="auto"/>
+          </w:tcPr>
+          <w:p>
+            <w:pPr>
+              <w:pStyle w:val="Compact"/>
+              <w:jc w:val="right"/>
+            </w:pPr>
+            <w:r>
+              <w:t>24</w:t>
+            </w:r>
+          </w:p>
+        </w:tc>
+      </w:tr>
+      <w:tr>
+        <w:tc>
+          <w:tcPr>
+            <w:tcW w:w="0" w:type="auto"/>
+          </w:tcPr>
+          <w:p>
+            <w:pPr>
+              <w:pStyle w:val="Compact"/>
+              <w:jc w:val="right"/>
+            </w:pPr>
+            <w:r>
+              <w:t>12</w:t>
+            </w:r>
+          </w:p>
+        </w:tc>
+        <w:tc>
+          <w:tcPr>
+            <w:tcW w:w="0" w:type="auto"/>
+          </w:tcPr>
+          <w:p>
+            <w:pPr>
+              <w:pStyle w:val="Compact"/>
+              <w:jc w:val="right"/>
+            </w:pPr>
+            <w:r>
+              <w:t>28</w:t>
+            </w:r>
+          </w:p>
+        </w:tc>
+      </w:tr>
+      <w:tr>
+        <w:tc>
+          <w:tcPr>
+            <w:tcW w:w="0" w:type="auto"/>
+          </w:tcPr>
+          <w:p>
+            <w:pPr>
+              <w:pStyle w:val="Compact"/>
+              <w:jc w:val="right"/>
+            </w:pPr>
+            <w:r>
+              <w:lastRenderedPageBreak/>
+              <w:t>13</w:t>
+            </w:r>
+          </w:p>
+        </w:tc>
+        <w:tc>
+          <w:tcPr>
+            <w:tcW w:w="0" w:type="auto"/>
+          </w:tcPr>
+          <w:p>
+            <w:pPr>
+              <w:pStyle w:val="Compact"/>
+              <w:jc w:val="right"/>
+            </w:pPr>
+            <w:r>
+              <w:t>26</w:t>
+            </w:r>
+          </w:p>
+        </w:tc>
+      </w:tr>
+      <w:tr>
+        <w:tc>
+          <w:tcPr>
+            <w:tcW w:w="0" w:type="auto"/>
+          </w:tcPr>
+          <w:p>
+            <w:pPr>
+              <w:pStyle w:val="Compact"/>
+              <w:jc w:val="right"/>
+            </w:pPr>
+            <w:r>
+              <w:t>13</w:t>
+            </w:r>
+          </w:p>
+        </w:tc>
+        <w:tc>
+          <w:tcPr>
+            <w:tcW w:w="0" w:type="auto"/>
+          </w:tcPr>
+          <w:p>
+            <w:pPr>
+              <w:pStyle w:val="Compact"/>
+              <w:jc w:val="right"/>
+            </w:pPr>
+            <w:r>
+              <w:t>34</w:t>
+            </w:r>
+          </w:p>
+        </w:tc>
+      </w:tr>
+      <w:tr>
+        <w:tc>
+          <w:tcPr>
+            <w:tcW w:w="0" w:type="auto"/>
+          </w:tcPr>
+          <w:p>
+            <w:pPr>
+              <w:pStyle w:val="Compact"/>
+              <w:jc w:val="right"/>
+            </w:pPr>
+            <w:r>
+              <w:t>13</w:t>
+            </w:r>
+          </w:p>
+        </w:tc>
+        <w:tc>
+          <w:tcPr>
+            <w:tcW w:w="0" w:type="auto"/>
+          </w:tcPr>
+          <w:p>
+            <w:pPr>
+              <w:pStyle w:val="Compact"/>
+              <w:jc w:val="right"/>
+            </w:pPr>
+            <w:r>
+              <w:t>34</w:t>
+            </w:r>
+          </w:p>
+        </w:tc>
+      </w:tr>
+      <w:tr>
+        <w:tc>
+          <w:tcPr>
+            <w:tcW w:w="0" w:type="auto"/>
+          </w:tcPr>
+          <w:p>
+            <w:pPr>
+              <w:pStyle w:val="Compact"/>
+              <w:jc w:val="right"/>
+            </w:pPr>
+            <w:r>
+              <w:t>13</w:t>
+            </w:r>
+          </w:p>
+        </w:tc>
+        <w:tc>
+          <w:tcPr>
+            <w:tcW w:w="0" w:type="auto"/>
+          </w:tcPr>
+          <w:p>
+            <w:pPr>
+              <w:pStyle w:val="Compact"/>
+              <w:jc w:val="right"/>
+            </w:pPr>
+            <w:r>
+              <w:t>46</w:t>
+            </w:r>
+          </w:p>
+        </w:tc>
+      </w:tr>
+      <w:tr>
+        <w:tc>
+          <w:tcPr>
+            <w:tcW w:w="0" w:type="auto"/>
+          </w:tcPr>
+          <w:p>
+            <w:pPr>
+              <w:pStyle w:val="Compact"/>
+              <w:jc w:val="right"/>
+            </w:pPr>
+            <w:r>
+              <w:t>14</w:t>
+            </w:r>
+          </w:p>
+        </w:tc>
+        <w:tc>
+          <w:tcPr>
+            <w:tcW w:w="0" w:type="auto"/>
+          </w:tcPr>
+          <w:p>
+            <w:pPr>
+              <w:pStyle w:val="Compact"/>
+              <w:jc w:val="right"/>
+            </w:pPr>
+            <w:r>
+              <w:t>26</w:t>
+            </w:r>
+          </w:p>
+        </w:tc>
+      </w:tr>
+      <w:tr>
+        <w:tc>
+          <w:tcPr>
+            <w:tcW w:w="0" w:type="auto"/>
+          </w:tcPr>
+          <w:p>
+            <w:pPr>
+              <w:pStyle w:val="Compact"/>
+              <w:jc w:val="right"/>
+            </w:pPr>
+            <w:r>
+              <w:t>14</w:t>
+            </w:r>
+          </w:p>
+        </w:tc>
+        <w:tc>
+          <w:tcPr>
+            <w:tcW w:w="0" w:type="auto"/>
+          </w:tcPr>
+          <w:p>
+            <w:pPr>
+              <w:pStyle w:val="Compact"/>
+              <w:jc w:val="right"/>
+            </w:pPr>
+            <w:r>
+              <w:t>36</w:t>
+            </w:r>
+          </w:p>
+        </w:tc>
+      </w:tr>
+      <w:tr>
+        <w:tc>
+          <w:tcPr>
+            <w:tcW w:w="0" w:type="auto"/>
+          </w:tcPr>
+          <w:p>
+            <w:pPr>
+              <w:pStyle w:val="Compact"/>
+              <w:jc w:val="right"/>
+            </w:pPr>
+            <w:r>
+              <w:t>14</w:t>
+            </w:r>
+          </w:p>
+        </w:tc>
+        <w:tc>
+          <w:tcPr>
+            <w:tcW w:w="0" w:type="auto"/>
+          </w:tcPr>
+          <w:p>
+            <w:pPr>
+              <w:pStyle w:val="Compact"/>
+              <w:jc w:val="right"/>
+            </w:pPr>
+            <w:r>
+              <w:t>60</w:t>
+            </w:r>
+          </w:p>
+        </w:tc>
+      </w:tr>
+      <w:tr>
+        <w:tc>
+          <w:tcPr>
+            <w:tcW w:w="0" w:type="auto"/>
+          </w:tcPr>
+          <w:p>
+            <w:pPr>
+              <w:pStyle w:val="Compact"/>
+              <w:jc w:val="right"/>
+            </w:pPr>
+            <w:r>
+              <w:t>14</w:t>
+            </w:r>
+          </w:p>
+        </w:tc>
+        <w:tc>
+          <w:tcPr>
+            <w:tcW w:w="0" w:type="auto"/>
+          </w:tcPr>
+          <w:p>
+            <w:pPr>
+              <w:pStyle w:val="Compact"/>
+              <w:jc w:val="right"/>
+            </w:pPr>
+            <w:r>
+              <w:t>80</w:t>
+            </w:r>
+          </w:p>
+        </w:tc>
+      </w:tr>
+      <w:tr>
+        <w:tc>
+          <w:tcPr>
+            <w:tcW w:w="0" w:type="auto"/>
+          </w:tcPr>
+          <w:p>
+            <w:pPr>
+              <w:pStyle w:val="Compact"/>
+              <w:jc w:val="right"/>
+            </w:pPr>
+            <w:r>
+              <w:t>15</w:t>
+            </w:r>
+          </w:p>
+        </w:tc>
+        <w:tc>
+          <w:tcPr>
+            <w:tcW w:w="0" w:type="auto"/>
+          </w:tcPr>
+          <w:p>
+            <w:pPr>
+              <w:pStyle w:val="Compact"/>
+              <w:jc w:val="right"/>
+            </w:pPr>
+            <w:r>
+              <w:t>20</w:t>
+            </w:r>
+          </w:p>
+        </w:tc>
+      </w:tr>
+      <w:tr>
+        <w:tc>
+          <w:tcPr>
+            <w:tcW w:w="0" w:type="auto"/>
+          </w:tcPr>
+          <w:p>
+            <w:pPr>
+              <w:pStyle w:val="Compact"/>
+              <w:jc w:val="right"/>
+            </w:pPr>
+            <w:r>
+              <w:t>15</w:t>
+            </w:r>
+          </w:p>
+        </w:tc>
+        <w:tc>
+          <w:tcPr>
+            <w:tcW w:w="0" w:type="auto"/>
+          </w:tcPr>
+          <w:p>
+            <w:pPr>
+              <w:pStyle w:val="Compact"/>
+              <w:jc w:val="right"/>
+            </w:pPr>
+            <w:r>
+              <w:t>26</w:t>
+            </w:r>
+          </w:p>
+        </w:tc>
+      </w:tr>
+      <w:tr>
+        <w:tc>
+          <w:tcPr>
+            <w:tcW w:w="0" w:type="auto"/>
+          </w:tcPr>
+          <w:p>
+            <w:pPr>
+              <w:pStyle w:val="Compact"/>
+              <w:jc w:val="right"/>
+            </w:pPr>
+            <w:r>
+              <w:t>15</w:t>
+            </w:r>
+          </w:p>
+        </w:tc>
+        <w:tc>
+          <w:tcPr>
+            <w:tcW w:w="0" w:type="auto"/>
+          </w:tcPr>
+          <w:p>
+            <w:pPr>
+              <w:pStyle w:val="Compact"/>
+              <w:jc w:val="right"/>
+            </w:pPr>
+            <w:r>
+              <w:t>54</w:t>
+            </w:r>
+          </w:p>
+        </w:tc>
+      </w:tr>
+      <w:tr>
+        <w:tc>
+          <w:tcPr>
+            <w:tcW w:w="0" w:type="auto"/>
+          </w:tcPr>
+          <w:p>
+            <w:pPr>
+              <w:pStyle w:val="Compact"/>
+              <w:jc w:val="right"/>
+            </w:pPr>
+            <w:r>
+              <w:t>16</w:t>
+            </w:r>
+          </w:p>
+        </w:tc>
+        <w:tc>
+          <w:tcPr>
+            <w:tcW w:w="0" w:type="auto"/>
+          </w:tcPr>
+          <w:p>
+            <w:pPr>
+              <w:pStyle w:val="Compact"/>
+              <w:jc w:val="right"/>
+            </w:pPr>
+            <w:r>
+              <w:t>32</w:t>
+            </w:r>
+          </w:p>
+        </w:tc>
+      </w:tr>
+      <w:tr>
+        <w:tc>
+          <w:tcPr>
+            <w:tcW w:w="0" w:type="auto"/>
+          </w:tcPr>
+          <w:p>
+            <w:pPr>
+              <w:pStyle w:val="Compact"/>
+              <w:jc w:val="right"/>
+            </w:pPr>
+            <w:r>
+              <w:t>16</w:t>
+            </w:r>
+          </w:p>
+        </w:tc>
+        <w:tc>
+          <w:tcPr>
+            <w:tcW w:w="0" w:type="auto"/>
+          </w:tcPr>
+          <w:p>
+            <w:pPr>
+              <w:pStyle w:val="Compact"/>
+              <w:jc w:val="right"/>
+            </w:pPr>
+            <w:r>
+              <w:t>40</w:t>
+            </w:r>
+          </w:p>
+        </w:tc>
+      </w:tr>
+      <w:tr>
+        <w:tc>
+          <w:tcPr>
+            <w:tcW w:w="0" w:type="auto"/>
+          </w:tcPr>
+          <w:p>
+            <w:pPr>
+              <w:pStyle w:val="Compact"/>
+              <w:jc w:val="right"/>
+            </w:pPr>
+            <w:r>
+              <w:t>17</w:t>
+            </w:r>
+          </w:p>
+        </w:tc>
+        <w:tc>
+          <w:tcPr>
+            <w:tcW w:w="0" w:type="auto"/>
+          </w:tcPr>
+          <w:p>
+            <w:pPr>
+              <w:pStyle w:val="Compact"/>
+              <w:jc w:val="right"/>
+            </w:pPr>
+            <w:r>
+              <w:t>32</w:t>
+            </w:r>
+          </w:p>
+        </w:tc>
+      </w:tr>
+    </w:tbl>
     <w:p>
       <w:pPr>
         <w:pStyle w:val="Caption"/>
@@ -424,77 +1278,6 @@
           <w:szCs w:val="18"/>
         </w:rPr>
       </w:pPr>
-      <w:r>
-        <w:rPr>
-          <w:rFonts w:ascii="Arial" w:hAnsi="Arial" w:cs="Arial"/>
-          <w:i w:val="0"/>
-          <w:iCs/>
-          <w:sz w:val="18"/>
-          <w:szCs w:val="18"/>
-        </w:rPr>
-        <w:t xml:space="preserve">Figure </w:t>
-      </w:r>
-      <w:r>
-        <w:rPr>
-          <w:rFonts w:ascii="Arial" w:hAnsi="Arial" w:cs="Arial"/>
-          <w:i w:val="0"/>
-          <w:iCs/>
-          <w:sz w:val="18"/>
-          <w:szCs w:val="18"/>
-        </w:rPr>
-        <w:fldChar w:fldCharType="begin"/>
-      </w:r>
-      <w:r>
-        <w:rPr>
-          <w:rFonts w:ascii="Arial" w:hAnsi="Arial" w:cs="Arial"/>
-          <w:i w:val="0"/>
-          <w:iCs/>
-          <w:sz w:val="18"/>
-          <w:szCs w:val="18"/>
-        </w:rPr>
-        <w:instrText xml:space="preserve"> SEQ Figure \* ARABIC </w:instrText>
-      </w:r>
-      <w:r>
-        <w:rPr>
-          <w:rFonts w:ascii="Arial" w:hAnsi="Arial" w:cs="Arial"/>
-          <w:i w:val="0"/>
-          <w:iCs/>
-          <w:sz w:val="18"/>
-          <w:szCs w:val="18"/>
-        </w:rPr>
-        <w:fldChar w:fldCharType="separate"/>
-      </w:r>
-      <w:r>
-        <w:rPr>
-          <w:rFonts w:ascii="Arial" w:hAnsi="Arial" w:cs="Arial"/>
-          <w:i w:val="0"/>
-          <w:iCs/>
-          <w:noProof/>
-          <w:sz w:val="18"/>
-          <w:szCs w:val="18"/>
-        </w:rPr>
-        <w:t>2</w:t>
-      </w:r>
-      <w:r>
-        <w:rPr>
-          <w:rFonts w:ascii="Arial" w:hAnsi="Arial" w:cs="Arial"/>
-          <w:i w:val="0"/>
-          <w:iCs/>
-          <w:sz w:val="18"/>
-          <w:szCs w:val="18"/>
-        </w:rPr>
-        <w:fldChar w:fldCharType="end"/>
-      </w:r>
-      <w:r>
-        <w:rPr>
-          <w:rFonts w:ascii="Arial" w:hAnsi="Arial" w:cs="Arial"/>
-          <w:i w:val="0"/>
-          <w:iCs/>
-          <w:sz w:val="18"/>
-          <w:szCs w:val="18"/>
-        </w:rPr>
-        <w:t xml:space="preserve"> Test</w:t>
-      </w:r>
     </w:p>
     <w:sectPr>
       <w:pgSz w:w="12240" w:h="15840"/>
@@ -2322,6 +3105,24 @@
       <w:szCs w:val="22"/>
     </w:rPr>
   </w:style>
+  <w:style w:type="table" w:styleId="TableGridLight">
+    <w:name w:val="Grid Table Light"/>
+    <w:basedOn w:val="TableNormal"/>
+    <w:rsid w:val="001B06AD"/>
+    <w:pPr>
+      <w:spacing w:after="0"/>
+    </w:pPr>
+    <w:tblPr>
+      <w:tblBorders>
+        <w:top w:val="single" w:sz="4" w:space="0" w:color="BFBFBF" w:themeColor="background1" w:themeShade="BF"/>
+        <w:left w:val="single" w:sz="4" w:space="0" w:color="BFBFBF" w:themeColor="background1" w:themeShade="BF"/>
+        <w:bottom w:val="single" w:sz="4" w:space="0" w:color="BFBFBF" w:themeColor="background1" w:themeShade="BF"/>
+        <w:right w:val="single" w:sz="4" w:space="0" w:color="BFBFBF" w:themeColor="background1" w:themeShade="BF"/>
+        <w:insideH w:val="single" w:sz="4" w:space="0" w:color="BFBFBF" w:themeColor="background1" w:themeShade="BF"/>
+        <w:insideV w:val="single" w:sz="4" w:space="0" w:color="BFBFBF" w:themeColor="background1" w:themeShade="BF"/>
+      </w:tblBorders>
+    </w:tblPr>
+  </w:style>
 </w:styles>
 </file>
 

</xml_diff>